<commit_message>
Added project description as pdf and starting project with spring boot initiliazer
</commit_message>
<xml_diff>
--- a/stepbystep.docx
+++ b/stepbystep.docx
@@ -84,6 +84,21 @@
       </w:pPr>
       <w:r>
         <w:t>Pgadmin databse olustur. school_management_my</w:t>
+      </w:r>
+    </w:p>
+    <w:p>
+      <w:pPr>
+        <w:pStyle w:val="ListParagraph"/>
+        <w:numPr>
+          <w:ilvl w:val="0"/>
+          <w:numId w:val="1"/>
+        </w:numPr>
+      </w:pPr>
+      <w:r>
+        <w:t>mvn clean package</w:t>
+      </w:r>
+      <w:r>
+        <w:t xml:space="preserve"> in intellj to make jar</w:t>
       </w:r>
     </w:p>
     <w:sectPr>

</xml_diff>

<commit_message>
Some enums and some entities are created
</commit_message>
<xml_diff>
--- a/stepbystep.docx
+++ b/stepbystep.docx
@@ -100,6 +100,383 @@
       <w:r>
         <w:t xml:space="preserve"> in intellj to make jar</w:t>
       </w:r>
+    </w:p>
+    <w:p>
+      <w:pPr>
+        <w:pStyle w:val="ListParagraph"/>
+        <w:numPr>
+          <w:ilvl w:val="0"/>
+          <w:numId w:val="1"/>
+        </w:numPr>
+      </w:pPr>
+      <w:r>
+        <w:t>uom veya uml diagram</w:t>
+      </w:r>
+    </w:p>
+    <w:p>
+      <w:pPr>
+        <w:pStyle w:val="ListParagraph"/>
+        <w:numPr>
+          <w:ilvl w:val="0"/>
+          <w:numId w:val="1"/>
+        </w:numPr>
+      </w:pPr>
+      <w:r>
+        <w:drawing>
+          <wp:anchor distT="0" distB="0" distL="114300" distR="114300" simplePos="0" relativeHeight="251658240" behindDoc="1" locked="0" layoutInCell="1" allowOverlap="1" wp14:anchorId="5398EB19" wp14:editId="49191828">
+            <wp:simplePos x="0" y="0"/>
+            <wp:positionH relativeFrom="column">
+              <wp:posOffset>268190</wp:posOffset>
+            </wp:positionH>
+            <wp:positionV relativeFrom="paragraph">
+              <wp:posOffset>588601</wp:posOffset>
+            </wp:positionV>
+            <wp:extent cx="5972810" cy="2861945"/>
+            <wp:effectExtent l="0" t="0" r="8890" b="0"/>
+            <wp:wrapTight wrapText="bothSides">
+              <wp:wrapPolygon edited="0">
+                <wp:start x="0" y="0"/>
+                <wp:lineTo x="0" y="21423"/>
+                <wp:lineTo x="21563" y="21423"/>
+                <wp:lineTo x="21563" y="0"/>
+                <wp:lineTo x="0" y="0"/>
+              </wp:wrapPolygon>
+            </wp:wrapTight>
+            <wp:docPr id="1897120895" name="Picture 1" descr="A diagram of a software system&#10;&#10;AI-generated content may be incorrect."/>
+            <wp:cNvGraphicFramePr>
+              <a:graphicFrameLocks xmlns:a="http://schemas.openxmlformats.org/drawingml/2006/main" noChangeAspect="1"/>
+            </wp:cNvGraphicFramePr>
+            <a:graphic xmlns:a="http://schemas.openxmlformats.org/drawingml/2006/main">
+              <a:graphicData uri="http://schemas.openxmlformats.org/drawingml/2006/picture">
+                <pic:pic xmlns:pic="http://schemas.openxmlformats.org/drawingml/2006/picture">
+                  <pic:nvPicPr>
+                    <pic:cNvPr id="1897120895" name="Picture 1" descr="A diagram of a software system&#10;&#10;AI-generated content may be incorrect."/>
+                    <pic:cNvPicPr/>
+                  </pic:nvPicPr>
+                  <pic:blipFill>
+                    <a:blip r:embed="rId5">
+                      <a:extLst>
+                        <a:ext uri="{28A0092B-C50C-407E-A947-70E740481C1C}">
+                          <a14:useLocalDpi xmlns:a14="http://schemas.microsoft.com/office/drawing/2010/main" val="0"/>
+                        </a:ext>
+                      </a:extLst>
+                    </a:blip>
+                    <a:stretch>
+                      <a:fillRect/>
+                    </a:stretch>
+                  </pic:blipFill>
+                  <pic:spPr>
+                    <a:xfrm>
+                      <a:off x="0" y="0"/>
+                      <a:ext cx="5972810" cy="2861945"/>
+                    </a:xfrm>
+                    <a:prstGeom prst="rect">
+                      <a:avLst/>
+                    </a:prstGeom>
+                  </pic:spPr>
+                </pic:pic>
+              </a:graphicData>
+            </a:graphic>
+          </wp:anchor>
+        </w:drawing>
+      </w:r>
+      <w:r>
+        <w:t xml:space="preserve">Repository : </w:t>
+      </w:r>
+      <w:r>
+        <w:t>Veritabanı işlemlerini (CRUD) yapar</w:t>
+      </w:r>
+    </w:p>
+    <w:p>
+      <w:pPr>
+        <w:pStyle w:val="ListParagraph"/>
+        <w:numPr>
+          <w:ilvl w:val="0"/>
+          <w:numId w:val="1"/>
+        </w:numPr>
+      </w:pPr>
+      <w:r>
+        <w:t xml:space="preserve">Service : </w:t>
+      </w:r>
+    </w:p>
+    <w:p>
+      <w:pPr>
+        <w:pStyle w:val="NormalWeb"/>
+        <w:numPr>
+          <w:ilvl w:val="1"/>
+          <w:numId w:val="1"/>
+        </w:numPr>
+      </w:pPr>
+      <w:r>
+        <w:rPr>
+          <w:rFonts w:hAnsi="Symbol"/>
+        </w:rPr>
+        <w:t></w:t>
+      </w:r>
+      <w:r>
+        <w:t xml:space="preserve">  Uygulamanın iş mantığını içerir.</w:t>
+      </w:r>
+    </w:p>
+    <w:p>
+      <w:pPr>
+        <w:pStyle w:val="NormalWeb"/>
+        <w:numPr>
+          <w:ilvl w:val="1"/>
+          <w:numId w:val="1"/>
+        </w:numPr>
+      </w:pPr>
+      <w:r>
+        <w:rPr>
+          <w:rFonts w:hAnsi="Symbol"/>
+        </w:rPr>
+        <w:t></w:t>
+      </w:r>
+      <w:r>
+        <w:t xml:space="preserve">  Controller'dan gelen istekleri işler.</w:t>
+      </w:r>
+    </w:p>
+    <w:p>
+      <w:pPr>
+        <w:pStyle w:val="NormalWeb"/>
+        <w:numPr>
+          <w:ilvl w:val="1"/>
+          <w:numId w:val="1"/>
+        </w:numPr>
+      </w:pPr>
+      <w:r>
+        <w:rPr>
+          <w:rFonts w:hAnsi="Symbol"/>
+        </w:rPr>
+        <w:t></w:t>
+      </w:r>
+      <w:r>
+        <w:t xml:space="preserve">  Gerekli hesaplama, kontrol ve dönüşümler burada yapılır.</w:t>
+      </w:r>
+    </w:p>
+    <w:p>
+      <w:pPr>
+        <w:pStyle w:val="NormalWeb"/>
+        <w:numPr>
+          <w:ilvl w:val="1"/>
+          <w:numId w:val="1"/>
+        </w:numPr>
+      </w:pPr>
+      <w:r>
+        <w:rPr>
+          <w:rFonts w:hAnsi="Symbol"/>
+        </w:rPr>
+        <w:t></w:t>
+      </w:r>
+      <w:r>
+        <w:t xml:space="preserve">  Repository'yi çağırarak veri alır veya kaydeder.</w:t>
+      </w:r>
+    </w:p>
+    <w:p>
+      <w:pPr>
+        <w:pStyle w:val="ListParagraph"/>
+        <w:numPr>
+          <w:ilvl w:val="0"/>
+          <w:numId w:val="1"/>
+        </w:numPr>
+      </w:pPr>
+      <w:r>
+        <w:t>Controller</w:t>
+      </w:r>
+    </w:p>
+    <w:p>
+      <w:pPr>
+        <w:pStyle w:val="NormalWeb"/>
+        <w:numPr>
+          <w:ilvl w:val="1"/>
+          <w:numId w:val="1"/>
+        </w:numPr>
+      </w:pPr>
+      <w:r>
+        <w:rPr>
+          <w:rFonts w:hAnsi="Symbol"/>
+        </w:rPr>
+        <w:t></w:t>
+      </w:r>
+      <w:r>
+        <w:t xml:space="preserve">  HTTP isteklerini karşılar (</w:t>
+      </w:r>
+      <w:r>
+        <w:rPr>
+          <w:rStyle w:val="HTMLCode"/>
+          <w:rFonts w:eastAsiaTheme="majorEastAsia"/>
+        </w:rPr>
+        <w:t>GET</w:t>
+      </w:r>
+      <w:r>
+        <w:t xml:space="preserve">, </w:t>
+      </w:r>
+      <w:r>
+        <w:rPr>
+          <w:rStyle w:val="HTMLCode"/>
+          <w:rFonts w:eastAsiaTheme="majorEastAsia"/>
+        </w:rPr>
+        <w:t>POST</w:t>
+      </w:r>
+      <w:r>
+        <w:t xml:space="preserve">, </w:t>
+      </w:r>
+      <w:r>
+        <w:rPr>
+          <w:rStyle w:val="HTMLCode"/>
+          <w:rFonts w:eastAsiaTheme="majorEastAsia"/>
+        </w:rPr>
+        <w:t>PUT</w:t>
+      </w:r>
+      <w:r>
+        <w:t xml:space="preserve">, </w:t>
+      </w:r>
+      <w:r>
+        <w:rPr>
+          <w:rStyle w:val="HTMLCode"/>
+          <w:rFonts w:eastAsiaTheme="majorEastAsia"/>
+        </w:rPr>
+        <w:t>DELETE</w:t>
+      </w:r>
+      <w:r>
+        <w:t>).</w:t>
+      </w:r>
+    </w:p>
+    <w:p>
+      <w:pPr>
+        <w:pStyle w:val="NormalWeb"/>
+        <w:numPr>
+          <w:ilvl w:val="1"/>
+          <w:numId w:val="1"/>
+        </w:numPr>
+      </w:pPr>
+      <w:r>
+        <w:rPr>
+          <w:rFonts w:hAnsi="Symbol"/>
+        </w:rPr>
+        <w:t></w:t>
+      </w:r>
+      <w:r>
+        <w:t xml:space="preserve">  İstekleri alır, </w:t>
+      </w:r>
+      <w:r>
+        <w:rPr>
+          <w:rStyle w:val="HTMLCode"/>
+          <w:rFonts w:eastAsiaTheme="majorEastAsia"/>
+        </w:rPr>
+        <w:t>Service</w:t>
+      </w:r>
+      <w:r>
+        <w:t xml:space="preserve"> katmanına yönlendirir.</w:t>
+      </w:r>
+    </w:p>
+    <w:p>
+      <w:pPr>
+        <w:pStyle w:val="NormalWeb"/>
+        <w:numPr>
+          <w:ilvl w:val="1"/>
+          <w:numId w:val="1"/>
+        </w:numPr>
+      </w:pPr>
+      <w:r>
+        <w:rPr>
+          <w:rFonts w:hAnsi="Symbol"/>
+        </w:rPr>
+        <w:t></w:t>
+      </w:r>
+      <w:r>
+        <w:t xml:space="preserve">  Cevabı HTTP olarak geri döner.</w:t>
+      </w:r>
+    </w:p>
+    <w:p>
+      <w:pPr>
+        <w:pStyle w:val="NormalWeb"/>
+        <w:numPr>
+          <w:ilvl w:val="0"/>
+          <w:numId w:val="1"/>
+        </w:numPr>
+      </w:pPr>
+      <w:r>
+        <w:t>Payload veya DTO: controller DTO alir verir. Dis dunyayigonderilen veri payload veya alinan</w:t>
+      </w:r>
+    </w:p>
+    <w:p>
+      <w:pPr>
+        <w:pStyle w:val="NormalWeb"/>
+        <w:numPr>
+          <w:ilvl w:val="0"/>
+          <w:numId w:val="1"/>
+        </w:numPr>
+      </w:pPr>
+      <w:r>
+        <w:t>DAO: bu da database den gelen verinin service kismina verilis seklidir.Yani entity once DAO cevrilir sonra service verilir. Cunku entity database tam kendisi bunu dis dunyaya verip database hakkinda bilgi vermek istemeyiz.</w:t>
+      </w:r>
+    </w:p>
+    <w:p>
+      <w:pPr>
+        <w:pStyle w:val="NormalWeb"/>
+        <w:numPr>
+          <w:ilvl w:val="0"/>
+          <w:numId w:val="1"/>
+        </w:numPr>
+      </w:pPr>
+      <w:r>
+        <w:t>Mapper: Entity yi DTO/DAO donusturme islemi yapilir. Mapper isi service isi ama cok karmasa olusturacaga icin ayrica mapper package olusturcagiz.</w:t>
+      </w:r>
+    </w:p>
+    <w:p>
+      <w:pPr>
+        <w:pStyle w:val="NormalWeb"/>
+        <w:numPr>
+          <w:ilvl w:val="0"/>
+          <w:numId w:val="1"/>
+        </w:numPr>
+      </w:pPr>
+      <w:r>
+        <w:t>Bu bizim yapimiz, ama spring boot da calisinca kendinin ki olusturur. Core context her seyi icerir</w:t>
+      </w:r>
+    </w:p>
+    <w:p>
+      <w:pPr>
+        <w:pStyle w:val="NormalWeb"/>
+        <w:numPr>
+          <w:ilvl w:val="0"/>
+          <w:numId w:val="1"/>
+        </w:numPr>
+      </w:pPr>
+      <w:r>
+        <w:lastRenderedPageBreak/>
+        <w:t>Garbage collector ise yaramayan objeleri oldurur. Spring boot bunlari olsuturur ve isleri bitince garbage collector bunlari oldurur.</w:t>
+      </w:r>
+    </w:p>
+    <w:p>
+      <w:pPr>
+        <w:pStyle w:val="NormalWeb"/>
+        <w:numPr>
+          <w:ilvl w:val="0"/>
+          <w:numId w:val="1"/>
+        </w:numPr>
+      </w:pPr>
+      <w:r>
+        <w:t>Object olsuturmak pahalidir onun icin cok olusturma, cunku hepsi daha cok heap memory yer ve ram kullanir.</w:t>
+      </w:r>
+    </w:p>
+    <w:p>
+      <w:pPr>
+        <w:pStyle w:val="NormalWeb"/>
+        <w:numPr>
+          <w:ilvl w:val="0"/>
+          <w:numId w:val="1"/>
+        </w:numPr>
+      </w:pPr>
+      <w:r>
+        <w:t>Kural: Kullanilmayacak data yi asla database den cekme</w:t>
+      </w:r>
+    </w:p>
+    <w:p>
+      <w:pPr>
+        <w:pStyle w:val="ListParagraph"/>
+        <w:ind w:left="1440"/>
+      </w:pPr>
     </w:p>
     <w:sectPr>
       <w:pgSz w:w="12240" w:h="15840"/>
@@ -129,7 +506,7 @@
         <w:rFonts w:hint="default"/>
       </w:rPr>
     </w:lvl>
-    <w:lvl w:ilvl="1" w:tplc="04090019" w:tentative="1">
+    <w:lvl w:ilvl="1" w:tplc="04090019">
       <w:start w:val="1"/>
       <w:numFmt w:val="lowerLetter"/>
       <w:lvlText w:val="%2."/>
@@ -815,7 +1192,6 @@
   <w:style w:type="character" w:default="1" w:styleId="DefaultParagraphFont">
     <w:name w:val="Default Paragraph Font"/>
     <w:uiPriority w:val="1"/>
-    <w:semiHidden/>
     <w:unhideWhenUsed/>
   </w:style>
   <w:style w:type="table" w:default="1" w:styleId="TableNormal">
@@ -1153,6 +1529,39 @@
       <w:smallCaps/>
       <w:color w:val="0F4761" w:themeColor="accent1" w:themeShade="BF"/>
       <w:spacing w:val="5"/>
+    </w:rPr>
+  </w:style>
+  <w:style w:type="paragraph" w:styleId="NormalWeb">
+    <w:name w:val="Normal (Web)"/>
+    <w:basedOn w:val="Normal"/>
+    <w:uiPriority w:val="99"/>
+    <w:semiHidden/>
+    <w:unhideWhenUsed/>
+    <w:rsid w:val="00BB452E"/>
+    <w:pPr>
+      <w:spacing w:before="100" w:beforeAutospacing="1" w:after="100" w:afterAutospacing="1" w:line="240" w:lineRule="auto"/>
+    </w:pPr>
+    <w:rPr>
+      <w:rFonts w:ascii="Times New Roman" w:eastAsia="Times New Roman" w:hAnsi="Times New Roman" w:cs="Times New Roman"/>
+      <w:noProof w:val="0"/>
+      <w:kern w:val="0"/>
+      <w:sz w:val="24"/>
+      <w:szCs w:val="24"/>
+      <w:lang w:val="en-US"/>
+      <w14:ligatures w14:val="none"/>
+    </w:rPr>
+  </w:style>
+  <w:style w:type="character" w:styleId="HTMLCode">
+    <w:name w:val="HTML Code"/>
+    <w:basedOn w:val="DefaultParagraphFont"/>
+    <w:uiPriority w:val="99"/>
+    <w:semiHidden/>
+    <w:unhideWhenUsed/>
+    <w:rsid w:val="00BB452E"/>
+    <w:rPr>
+      <w:rFonts w:ascii="Courier New" w:eastAsia="Times New Roman" w:hAnsi="Courier New" w:cs="Courier New"/>
+      <w:sz w:val="20"/>
+      <w:szCs w:val="20"/>
     </w:rPr>
   </w:style>
 </w:styles>

</xml_diff>

<commit_message>
user icin controller, service ve repo class lar eklendi
</commit_message>
<xml_diff>
--- a/stepbystep.docx
+++ b/stepbystep.docx
@@ -8734,6 +8734,87 @@
     </w:p>
     <w:p>
       <w:pPr>
+        <w:rPr>
+          <w:lang w:val="en-US"/>
+        </w:rPr>
+      </w:pPr>
+    </w:p>
+    <w:p>
+      <w:pPr>
+        <w:rPr>
+          <w:lang w:val="en-US"/>
+        </w:rPr>
+      </w:pPr>
+      <w:r>
+        <w:rPr>
+          <w:lang w:val="en-US"/>
+        </w:rPr>
+        <w:t>Ders 4</w:t>
+      </w:r>
+    </w:p>
+    <w:p>
+      <w:pPr>
+        <w:rPr>
+          <w:lang w:val="en-US"/>
+        </w:rPr>
+      </w:pPr>
+      <w:r>
+        <w:rPr>
+          <w:lang w:val="en-US"/>
+        </w:rPr>
+        <w:t>Bir onceki dersde tum entitiler olusturuldu.</w:t>
+      </w:r>
+    </w:p>
+    <w:p>
+      <w:pPr>
+        <w:rPr>
+          <w:lang w:val="en-US"/>
+        </w:rPr>
+      </w:pPr>
+      <w:hyperlink r:id="rId6" w:history="1">
+        <w:r>
+          <w:rPr>
+            <w:rStyle w:val="Hyperlink"/>
+            <w:lang w:val="en-US"/>
+          </w:rPr>
+          <w:t>http://localhost:8090/login</w:t>
+        </w:r>
+      </w:hyperlink>
+      <w:r>
+        <w:rPr>
+          <w:lang w:val="en-US"/>
+        </w:rPr>
+        <w:t xml:space="preserve">  </w:t>
+      </w:r>
+    </w:p>
+    <w:p>
+      <w:pPr>
+        <w:rPr>
+          <w:lang w:val="en-US"/>
+        </w:rPr>
+      </w:pPr>
+      <w:r>
+        <w:rPr>
+          <w:lang w:val="en-US"/>
+        </w:rPr>
+        <w:t>user name application.properties de ve gecici password ise consolda gözüküyor</w:t>
+      </w:r>
+    </w:p>
+    <w:p>
+      <w:pPr>
+        <w:rPr>
+          <w:lang w:val="en-US"/>
+        </w:rPr>
+      </w:pPr>
+      <w:r>
+        <w:rPr>
+          <w:lang w:val="en-US"/>
+        </w:rPr>
+        <w:t>Endpointleri yazacagiz. Controller kismi</w:t>
+      </w:r>
+    </w:p>
+    <w:p>
+      <w:pPr>
         <w:pStyle w:val="ListParagraph"/>
         <w:numPr>
           <w:ilvl w:val="0"/>
@@ -8747,14 +8828,229 @@
         <w:rPr>
           <w:lang w:val="en-US"/>
         </w:rPr>
-        <w:br/>
-      </w:r>
-      <w:r>
+        <w:t>Controller package da user ve bussiness package olustur</w:t>
+      </w:r>
+    </w:p>
+    <w:p>
+      <w:pPr>
+        <w:pStyle w:val="ListParagraph"/>
+        <w:numPr>
+          <w:ilvl w:val="0"/>
+          <w:numId w:val="1"/>
+        </w:numPr>
         <w:rPr>
           <w:lang w:val="en-US"/>
         </w:rPr>
-        <w:t>2.05 den devam</w:t>
-      </w:r>
+      </w:pPr>
+      <w:r>
+        <w:rPr>
+          <w:lang w:val="en-US"/>
+        </w:rPr>
+        <w:t>UserController class olustur</w:t>
+      </w:r>
+    </w:p>
+    <w:p>
+      <w:pPr>
+        <w:pStyle w:val="HTMLPreformatted"/>
+        <w:numPr>
+          <w:ilvl w:val="0"/>
+          <w:numId w:val="1"/>
+        </w:numPr>
+        <w:shd w:val="clear" w:color="auto" w:fill="1E1F22"/>
+        <w:rPr>
+          <w:color w:val="BCBEC4"/>
+        </w:rPr>
+      </w:pPr>
+      <w:r>
+        <w:rPr>
+          <w:color w:val="B3AE60"/>
+        </w:rPr>
+        <w:t>@RestController</w:t>
+      </w:r>
+      <w:r>
+        <w:rPr>
+          <w:color w:val="B3AE60"/>
+        </w:rPr>
+        <w:br/>
+        <w:t>@RequestMapping</w:t>
+      </w:r>
+      <w:r>
+        <w:rPr>
+          <w:color w:val="BCBEC4"/>
+        </w:rPr>
+        <w:t>(</w:t>
+      </w:r>
+      <w:r>
+        <w:rPr>
+          <w:color w:val="6AAB73"/>
+        </w:rPr>
+        <w:t>"user"</w:t>
+      </w:r>
+      <w:r>
+        <w:rPr>
+          <w:color w:val="BCBEC4"/>
+        </w:rPr>
+        <w:t>)</w:t>
+      </w:r>
+      <w:r>
+        <w:rPr>
+          <w:color w:val="BCBEC4"/>
+        </w:rPr>
+        <w:br/>
+      </w:r>
+      <w:r>
+        <w:rPr>
+          <w:color w:val="B3AE60"/>
+        </w:rPr>
+        <w:t>@RequiredArgsConstructor</w:t>
+      </w:r>
+      <w:r>
+        <w:rPr>
+          <w:color w:val="B3AE60"/>
+        </w:rPr>
+        <w:br/>
+      </w:r>
+      <w:r>
+        <w:rPr>
+          <w:color w:val="CF8E6D"/>
+        </w:rPr>
+        <w:t xml:space="preserve">public class </w:t>
+      </w:r>
+      <w:r>
+        <w:rPr>
+          <w:color w:val="BCBEC4"/>
+        </w:rPr>
+        <w:t>UserController {</w:t>
+      </w:r>
+      <w:r>
+        <w:rPr>
+          <w:color w:val="BCBEC4"/>
+        </w:rPr>
+        <w:br/>
+        <w:t>}</w:t>
+      </w:r>
+    </w:p>
+    <w:p>
+      <w:pPr>
+        <w:pStyle w:val="ListParagraph"/>
+        <w:numPr>
+          <w:ilvl w:val="0"/>
+          <w:numId w:val="1"/>
+        </w:numPr>
+        <w:rPr>
+          <w:lang w:val="en-US"/>
+        </w:rPr>
+      </w:pPr>
+      <w:r>
+        <w:rPr>
+          <w:lang w:val="en-US"/>
+        </w:rPr>
+        <w:t xml:space="preserve">Service gidip business ve user package ve </w:t>
+      </w:r>
+    </w:p>
+    <w:p>
+      <w:pPr>
+        <w:pStyle w:val="ListParagraph"/>
+        <w:numPr>
+          <w:ilvl w:val="0"/>
+          <w:numId w:val="1"/>
+        </w:numPr>
+        <w:rPr>
+          <w:lang w:val="en-US"/>
+        </w:rPr>
+      </w:pPr>
+      <w:r>
+        <w:rPr>
+          <w:lang w:val="en-US"/>
+        </w:rPr>
+        <w:t>reposotory business ve user package olustur</w:t>
+      </w:r>
+    </w:p>
+    <w:p>
+      <w:pPr>
+        <w:pStyle w:val="ListParagraph"/>
+        <w:numPr>
+          <w:ilvl w:val="0"/>
+          <w:numId w:val="1"/>
+        </w:numPr>
+        <w:rPr>
+          <w:lang w:val="en-US"/>
+        </w:rPr>
+      </w:pPr>
+      <w:r>
+        <w:rPr>
+          <w:lang w:val="en-US"/>
+        </w:rPr>
+        <w:t>UserService class olustur</w:t>
+      </w:r>
+    </w:p>
+    <w:p>
+      <w:pPr>
+        <w:pStyle w:val="ListParagraph"/>
+        <w:numPr>
+          <w:ilvl w:val="0"/>
+          <w:numId w:val="1"/>
+        </w:numPr>
+        <w:rPr>
+          <w:lang w:val="en-US"/>
+        </w:rPr>
+      </w:pPr>
+      <w:r>
+        <w:rPr>
+          <w:lang w:val="en-US"/>
+        </w:rPr>
+        <w:t>UserRepository interface olsutur</w:t>
+      </w:r>
+    </w:p>
+    <w:p>
+      <w:pPr>
+        <w:pStyle w:val="ListParagraph"/>
+        <w:numPr>
+          <w:ilvl w:val="0"/>
+          <w:numId w:val="1"/>
+        </w:numPr>
+        <w:rPr>
+          <w:lang w:val="en-US"/>
+        </w:rPr>
+      </w:pPr>
+      <w:r>
+        <w:rPr>
+          <w:lang w:val="en-US"/>
+        </w:rPr>
+        <w:t>UserController git ve dependency injection yap. Yani userService private degiskenini olsutur. Bunun calismasi icin UserService gidip @Service eklemlisin. BU controllerin bunu görmesini saglar</w:t>
+      </w:r>
+    </w:p>
+    <w:p>
+      <w:pPr>
+        <w:pStyle w:val="ListParagraph"/>
+        <w:numPr>
+          <w:ilvl w:val="0"/>
+          <w:numId w:val="1"/>
+        </w:numPr>
+        <w:rPr>
+          <w:lang w:val="en-US"/>
+        </w:rPr>
+      </w:pPr>
+      <w:r>
+        <w:rPr>
+          <w:lang w:val="en-US"/>
+        </w:rPr>
+        <w:t>Simdi DTO lari olusturacagiz. Payload package yapilcak. Mappers, messages , request, response packageleri yap.Payload DTO lar icin kullaniliyor</w:t>
+      </w:r>
+    </w:p>
+    <w:p>
+      <w:pPr>
+        <w:rPr>
+          <w:lang w:val="en-US"/>
+        </w:rPr>
+      </w:pPr>
+    </w:p>
+    <w:p>
+      <w:pPr>
+        <w:rPr>
+          <w:lang w:val="en-US"/>
+        </w:rPr>
+      </w:pPr>
       <w:r>
         <w:rPr>
           <w:lang w:val="en-US"/>
@@ -9491,6 +9787,7 @@
   <w:style w:type="character" w:default="1" w:styleId="DefaultParagraphFont">
     <w:name w:val="Default Paragraph Font"/>
     <w:uiPriority w:val="1"/>
+    <w:semiHidden/>
     <w:unhideWhenUsed/>
   </w:style>
   <w:style w:type="table" w:default="1" w:styleId="TableNormal">
@@ -9915,6 +10212,29 @@
       <w14:ligatures w14:val="none"/>
     </w:rPr>
   </w:style>
+  <w:style w:type="character" w:styleId="Hyperlink">
+    <w:name w:val="Hyperlink"/>
+    <w:basedOn w:val="DefaultParagraphFont"/>
+    <w:uiPriority w:val="99"/>
+    <w:unhideWhenUsed/>
+    <w:rsid w:val="00897E45"/>
+    <w:rPr>
+      <w:color w:val="467886" w:themeColor="hyperlink"/>
+      <w:u w:val="single"/>
+    </w:rPr>
+  </w:style>
+  <w:style w:type="character" w:styleId="UnresolvedMention">
+    <w:name w:val="Unresolved Mention"/>
+    <w:basedOn w:val="DefaultParagraphFont"/>
+    <w:uiPriority w:val="99"/>
+    <w:semiHidden/>
+    <w:unhideWhenUsed/>
+    <w:rsid w:val="00897E45"/>
+    <w:rPr>
+      <w:color w:val="605E5C"/>
+      <w:shd w:val="clear" w:color="auto" w:fill="E1DFDD"/>
+    </w:rPr>
+  </w:style>
 </w:styles>
 </file>
 

</xml_diff>

<commit_message>
added payload dto and some servies class
</commit_message>
<xml_diff>
--- a/stepbystep.docx
+++ b/stepbystep.docx
@@ -9036,6 +9036,43 @@
           <w:lang w:val="en-US"/>
         </w:rPr>
         <w:t>Simdi DTO lari olusturacagiz. Payload package yapilcak. Mappers, messages , request, response packageleri yap.Payload DTO lar icin kullaniliyor</w:t>
+      </w:r>
+    </w:p>
+    <w:p>
+      <w:pPr>
+        <w:pStyle w:val="ListParagraph"/>
+        <w:numPr>
+          <w:ilvl w:val="0"/>
+          <w:numId w:val="1"/>
+        </w:numPr>
+        <w:rPr>
+          <w:lang w:val="en-US"/>
+        </w:rPr>
+      </w:pPr>
+      <w:r>
+        <w:rPr>
+          <w:lang w:val="en-US"/>
+        </w:rPr>
+        <w:lastRenderedPageBreak/>
+        <w:t>Request de abstract package yap, business yap, user yap</w:t>
+      </w:r>
+    </w:p>
+    <w:p>
+      <w:pPr>
+        <w:pStyle w:val="ListParagraph"/>
+        <w:numPr>
+          <w:ilvl w:val="0"/>
+          <w:numId w:val="1"/>
+        </w:numPr>
+        <w:rPr>
+          <w:lang w:val="en-US"/>
+        </w:rPr>
+      </w:pPr>
+      <w:r>
+        <w:rPr>
+          <w:lang w:val="en-US"/>
+        </w:rPr>
+        <w:t>37 dak devam</w:t>
       </w:r>
     </w:p>
     <w:p>

</xml_diff>